<commit_message>
Deletion and Addition to report
</commit_message>
<xml_diff>
--- a/Part2.docx
+++ b/Part2.docx
@@ -169,7 +169,28 @@
           <w:bCs/>
           <w:sz w:val="44"/>
         </w:rPr>
-        <w:t>30.11.2018</w:t>
+        <w:t>17</w:t>
+      </w:r>
+      <w:r>
+        <w:rPr>
+          <w:bCs/>
+          <w:sz w:val="44"/>
+        </w:rPr>
+        <w:t>.1</w:t>
+      </w:r>
+      <w:r>
+        <w:rPr>
+          <w:bCs/>
+          <w:sz w:val="44"/>
+        </w:rPr>
+        <w:t>2</w:t>
+      </w:r>
+      <w:r>
+        <w:rPr>
+          <w:bCs/>
+          <w:sz w:val="44"/>
+        </w:rPr>
+        <w:t>.2018</w:t>
       </w:r>
     </w:p>
     <w:p>
@@ -3915,7 +3936,7 @@
           <w:sz w:val="24"/>
           <w:szCs w:val="24"/>
           <w:rtl/>
-          <w:lang w:bidi="fa-IR"/>
+          <w:lang w:val="en-GB" w:bidi="fa-IR"/>
         </w:rPr>
       </w:pPr>
       <w:r>
@@ -3973,6 +3994,53 @@
           <w:lang w:bidi="fa-IR"/>
         </w:rPr>
         <w:t xml:space="preserve"> values, we had to obtain the number of true positives, false positives and false negatives. Obtaining these values required some assumptions to be made. </w:t>
+      </w:r>
+      <w:r>
+        <w:rPr>
+          <w:rFonts w:asciiTheme="majorBidi" w:hAnsiTheme="majorBidi" w:cstheme="majorBidi"/>
+          <w:sz w:val="24"/>
+          <w:szCs w:val="24"/>
+          <w:lang w:bidi="fa-IR"/>
+        </w:rPr>
+        <w:t xml:space="preserve">Since we have 103,256 files we could not label each and every one of those files with respect to the issued query. So for the initial querying process we assumed that the top </w:t>
+      </w:r>
+      <w:r>
+        <w:rPr>
+          <w:rFonts w:asciiTheme="majorBidi" w:hAnsiTheme="majorBidi" w:cstheme="majorBidi"/>
+          <w:i/>
+          <w:sz w:val="24"/>
+          <w:szCs w:val="24"/>
+          <w:lang w:bidi="fa-IR"/>
+        </w:rPr>
+        <w:t>k</w:t>
+      </w:r>
+      <w:r>
+        <w:rPr>
+          <w:rFonts w:asciiTheme="majorBidi" w:hAnsiTheme="majorBidi" w:cstheme="majorBidi"/>
+          <w:sz w:val="24"/>
+          <w:szCs w:val="24"/>
+          <w:lang w:bidi="fa-IR"/>
+        </w:rPr>
+        <w:t xml:space="preserve"> results that we obtain are relevant to the query that was issued. For the expanded query, we assume that the 30 of those top </w:t>
+      </w:r>
+      <w:r>
+        <w:rPr>
+          <w:rFonts w:asciiTheme="majorBidi" w:hAnsiTheme="majorBidi" w:cstheme="majorBidi"/>
+          <w:i/>
+          <w:sz w:val="24"/>
+          <w:szCs w:val="24"/>
+          <w:lang w:bidi="fa-IR"/>
+        </w:rPr>
+        <w:t xml:space="preserve">k </w:t>
+      </w:r>
+      <w:r>
+        <w:rPr>
+          <w:rFonts w:asciiTheme="majorBidi" w:hAnsiTheme="majorBidi" w:cstheme="majorBidi"/>
+          <w:sz w:val="24"/>
+          <w:szCs w:val="24"/>
+          <w:lang w:val="en-GB" w:bidi="fa-IR"/>
+        </w:rPr>
+        <w:t>results are relevant. The calculations for finding the number of false positives is based upon the aforementioned assumptions.</w:t>
       </w:r>
       <w:bookmarkStart w:id="1" w:name="_GoBack"/>
       <w:bookmarkEnd w:id="1"/>
@@ -4911,7 +4979,7 @@
 </file>
 
 <file path=customXml/itemProps1.xml><?xml version="1.0" encoding="utf-8"?>
-<ds:datastoreItem xmlns:ds="http://schemas.openxmlformats.org/officeDocument/2006/customXml" ds:itemID="{74A29500-8F09-4273-9CF5-80219C8AC4BF}">
+<ds:datastoreItem xmlns:ds="http://schemas.openxmlformats.org/officeDocument/2006/customXml" ds:itemID="{237D0231-03B3-4943-9774-8D430ED6D098}">
   <ds:schemaRefs>
     <ds:schemaRef ds:uri="http://schemas.openxmlformats.org/officeDocument/2006/bibliography"/>
   </ds:schemaRefs>

</xml_diff>